<commit_message>
RB B&H: Update Gao Daai Jip Character Sheet
</commit_message>
<xml_diff>
--- a/RighteousBlood/BloodAndHonour/Assets/Player Characters/Gao Daai Jip - Farmer - Lvl 1.docx
+++ b/RighteousBlood/BloodAndHonour/Assets/Player Characters/Gao Daai Jip - Farmer - Lvl 1.docx
@@ -1,6 +1,6 @@
 
 <file path=word/document.xml><?xml version="1.0" encoding="utf-8"?>
-<w:document xmlns:wpc="http://schemas.microsoft.com/office/word/2010/wordprocessingCanvas" xmlns:cx="http://schemas.microsoft.com/office/drawing/2014/chartex" xmlns:cx1="http://schemas.microsoft.com/office/drawing/2015/9/8/chartex" xmlns:cx2="http://schemas.microsoft.com/office/drawing/2015/10/21/chartex" xmlns:cx3="http://schemas.microsoft.com/office/drawing/2016/5/9/chartex" xmlns:cx4="http://schemas.microsoft.com/office/drawing/2016/5/10/chartex" xmlns:cx5="http://schemas.microsoft.com/office/drawing/2016/5/11/chartex" xmlns:cx6="http://schemas.microsoft.com/office/drawing/2016/5/12/chartex" xmlns:cx7="http://schemas.microsoft.com/office/drawing/2016/5/13/chartex" xmlns:cx8="http://schemas.microsoft.com/office/drawing/2016/5/14/chartex" xmlns:mc="http://schemas.openxmlformats.org/markup-compatibility/2006" xmlns:aink="http://schemas.microsoft.com/office/drawing/2016/ink" xmlns:am3d="http://schemas.microsoft.com/office/drawing/2017/model3d" xmlns:o="urn:schemas-microsoft-com:office:office" xmlns:r="http://schemas.openxmlformats.org/officeDocument/2006/relationships" xmlns:m="http://schemas.openxmlformats.org/officeDocument/2006/math" xmlns:v="urn:schemas-microsoft-com:vml" xmlns:wp14="http://schemas.microsoft.com/office/word/2010/wordprocessingDrawing" xmlns:wp="http://schemas.openxmlformats.org/drawingml/2006/wordprocessingDrawing" xmlns:w10="urn:schemas-microsoft-com:office:word" xmlns:w="http://schemas.openxmlformats.org/wordprocessingml/2006/main" xmlns:w14="http://schemas.microsoft.com/office/word/2010/wordml" xmlns:w15="http://schemas.microsoft.com/office/word/2012/wordml" xmlns:w16cex="http://schemas.microsoft.com/office/word/2018/wordml/cex" xmlns:w16cid="http://schemas.microsoft.com/office/word/2016/wordml/cid" xmlns:w16="http://schemas.microsoft.com/office/word/2018/wordml" xmlns:w16se="http://schemas.microsoft.com/office/word/2015/wordml/symex" xmlns:wpg="http://schemas.microsoft.com/office/word/2010/wordprocessingGroup" xmlns:wpi="http://schemas.microsoft.com/office/word/2010/wordprocessingInk" xmlns:wne="http://schemas.microsoft.com/office/word/2006/wordml" xmlns:wps="http://schemas.microsoft.com/office/word/2010/wordprocessingShape" mc:Ignorable="w14 w15 w16se w16cid w16 w16cex wp14">
+<w:document xmlns:wpc="http://schemas.microsoft.com/office/word/2010/wordprocessingCanvas" xmlns:cx="http://schemas.microsoft.com/office/drawing/2014/chartex" xmlns:cx1="http://schemas.microsoft.com/office/drawing/2015/9/8/chartex" xmlns:cx2="http://schemas.microsoft.com/office/drawing/2015/10/21/chartex" xmlns:cx3="http://schemas.microsoft.com/office/drawing/2016/5/9/chartex" xmlns:cx4="http://schemas.microsoft.com/office/drawing/2016/5/10/chartex" xmlns:cx5="http://schemas.microsoft.com/office/drawing/2016/5/11/chartex" xmlns:cx6="http://schemas.microsoft.com/office/drawing/2016/5/12/chartex" xmlns:cx7="http://schemas.microsoft.com/office/drawing/2016/5/13/chartex" xmlns:cx8="http://schemas.microsoft.com/office/drawing/2016/5/14/chartex" xmlns:mc="http://schemas.openxmlformats.org/markup-compatibility/2006" xmlns:aink="http://schemas.microsoft.com/office/drawing/2016/ink" xmlns:am3d="http://schemas.microsoft.com/office/drawing/2017/model3d" xmlns:o="urn:schemas-microsoft-com:office:office" xmlns:r="http://schemas.openxmlformats.org/officeDocument/2006/relationships" xmlns:m="http://schemas.openxmlformats.org/officeDocument/2006/math" xmlns:v="urn:schemas-microsoft-com:vml" xmlns:wp14="http://schemas.microsoft.com/office/word/2010/wordprocessingDrawing" xmlns:wp="http://schemas.openxmlformats.org/drawingml/2006/wordprocessingDrawing" xmlns:w10="urn:schemas-microsoft-com:office:word" xmlns:w="http://schemas.openxmlformats.org/wordprocessingml/2006/main" xmlns:w14="http://schemas.microsoft.com/office/word/2010/wordml" xmlns:w15="http://schemas.microsoft.com/office/word/2012/wordml" xmlns:w16cex="http://schemas.microsoft.com/office/word/2018/wordml/cex" xmlns:w16cid="http://schemas.microsoft.com/office/word/2016/wordml/cid" xmlns:w16="http://schemas.microsoft.com/office/word/2018/wordml" xmlns:w16sdtdh="http://schemas.microsoft.com/office/word/2020/wordml/sdtdatahash" xmlns:w16se="http://schemas.microsoft.com/office/word/2015/wordml/symex" xmlns:wpg="http://schemas.microsoft.com/office/word/2010/wordprocessingGroup" xmlns:wpi="http://schemas.microsoft.com/office/word/2010/wordprocessingInk" xmlns:wne="http://schemas.microsoft.com/office/word/2006/wordml" xmlns:wps="http://schemas.microsoft.com/office/word/2010/wordprocessingShape" mc:Ignorable="w14 w15 w16se w16cid w16 w16cex w16sdtdh wp14">
   <w:body>
     <w:p>
       <w:pPr>
@@ -17,6 +17,120 @@
     </w:p>
     <w:p>
       <w:pPr>
+        <w:autoSpaceDE w:val="0"/>
+        <w:autoSpaceDN w:val="0"/>
+        <w:adjustRightInd w:val="0"/>
+        <w:spacing w:after="0" w:line="240" w:lineRule="auto"/>
+        <w:rPr>
+          <w:rFonts w:ascii="AkzidenzGroteskPro-Cn" w:hAnsi="AkzidenzGroteskPro-Cn" w:cs="AkzidenzGroteskPro-Cn"/>
+          <w:sz w:val="18"/>
+          <w:szCs w:val="18"/>
+        </w:rPr>
+      </w:pPr>
+      <w:r>
+        <w:rPr>
+          <w:rFonts w:ascii="AkzidenzGroteskPro-BoldCn" w:hAnsi="AkzidenzGroteskPro-BoldCn" w:cs="AkzidenzGroteskPro-BoldCn"/>
+          <w:b/>
+          <w:bCs/>
+          <w:sz w:val="18"/>
+          <w:szCs w:val="18"/>
+        </w:rPr>
+        <w:t xml:space="preserve">Required for: </w:t>
+      </w:r>
+      <w:r>
+        <w:rPr>
+          <w:rFonts w:ascii="AkzidenzGroteskPro-Cn" w:hAnsi="AkzidenzGroteskPro-Cn" w:cs="AkzidenzGroteskPro-Cn"/>
+          <w:sz w:val="18"/>
+          <w:szCs w:val="18"/>
+        </w:rPr>
+        <w:t xml:space="preserve">Five Elements Destruction • </w:t>
+      </w:r>
+      <w:r>
+        <w:rPr>
+          <w:rFonts w:ascii="AkzidenzGroteskPro-BoldCn" w:hAnsi="AkzidenzGroteskPro-BoldCn" w:cs="AkzidenzGroteskPro-BoldCn"/>
+          <w:b/>
+          <w:bCs/>
+          <w:sz w:val="18"/>
+          <w:szCs w:val="18"/>
+        </w:rPr>
+        <w:t xml:space="preserve">Characteristics: </w:t>
+      </w:r>
+      <w:r>
+        <w:rPr>
+          <w:rFonts w:ascii="AkzidenzGroteskPro-Cn" w:hAnsi="AkzidenzGroteskPro-Cn" w:cs="AkzidenzGroteskPro-Cn"/>
+          <w:sz w:val="18"/>
+          <w:szCs w:val="18"/>
+        </w:rPr>
+        <w:t>Melee, Metal, Five Elements, Unarmed</w:t>
+      </w:r>
+    </w:p>
+    <w:p>
+      <w:pPr>
+        <w:autoSpaceDE w:val="0"/>
+        <w:autoSpaceDN w:val="0"/>
+        <w:adjustRightInd w:val="0"/>
+        <w:spacing w:after="0" w:line="240" w:lineRule="auto"/>
+        <w:rPr>
+          <w:rFonts w:ascii="AGaramond-Regular" w:hAnsi="AGaramond-Regular" w:cs="AGaramond-Regular"/>
+          <w:sz w:val="20"/>
+          <w:szCs w:val="20"/>
+        </w:rPr>
+      </w:pPr>
+    </w:p>
+    <w:p>
+      <w:pPr>
+        <w:autoSpaceDE w:val="0"/>
+        <w:autoSpaceDN w:val="0"/>
+        <w:adjustRightInd w:val="0"/>
+        <w:spacing w:after="0" w:line="240" w:lineRule="auto"/>
+        <w:rPr>
+          <w:rFonts w:ascii="AGaramond-Regular" w:hAnsi="AGaramond-Regular" w:cs="AGaramond-Regular"/>
+          <w:sz w:val="20"/>
+          <w:szCs w:val="20"/>
+        </w:rPr>
+      </w:pPr>
+      <w:r>
+        <w:rPr>
+          <w:rFonts w:ascii="AGaramond-Regular" w:hAnsi="AGaramond-Regular" w:cs="AGaramond-Regular"/>
+          <w:sz w:val="20"/>
+          <w:szCs w:val="20"/>
+        </w:rPr>
+        <w:t>Channel the metal element to land devastating palm strikes. You gain +1d10 on your</w:t>
+      </w:r>
+    </w:p>
+    <w:p>
+      <w:pPr>
+        <w:autoSpaceDE w:val="0"/>
+        <w:autoSpaceDN w:val="0"/>
+        <w:adjustRightInd w:val="0"/>
+        <w:spacing w:after="0" w:line="240" w:lineRule="auto"/>
+        <w:rPr>
+          <w:rFonts w:ascii="AGaramond-Regular" w:hAnsi="AGaramond-Regular" w:cs="AGaramond-Regular"/>
+          <w:sz w:val="20"/>
+          <w:szCs w:val="20"/>
+        </w:rPr>
+      </w:pPr>
+      <w:r>
+        <w:rPr>
+          <w:rFonts w:ascii="AGaramond-Regular" w:hAnsi="AGaramond-Regular" w:cs="AGaramond-Regular"/>
+          <w:sz w:val="20"/>
+          <w:szCs w:val="20"/>
+        </w:rPr>
+        <w:t>unarmed attack. On a success, you do Muscle + 3d10 damage, and inflict 1 extra Wound</w:t>
+      </w:r>
+    </w:p>
+    <w:p>
+      <w:r>
+        <w:rPr>
+          <w:rFonts w:ascii="AGaramond-Regular" w:hAnsi="AGaramond-Regular" w:cs="AGaramond-Regular"/>
+          <w:sz w:val="20"/>
+          <w:szCs w:val="20"/>
+        </w:rPr>
+        <w:t>against enemies whose signature style is related to wood.</w:t>
+      </w:r>
+    </w:p>
+    <w:p>
+      <w:pPr>
         <w:pStyle w:val="Heading1"/>
       </w:pPr>
       <w:r>
@@ -25,7 +139,62 @@
     </w:p>
     <w:p>
       <w:r>
-        <w:t>Blast of Earth</w:t>
+        <w:t xml:space="preserve">Blast </w:t>
+      </w:r>
+      <w:r>
+        <w:t>of Earth</w:t>
+      </w:r>
+    </w:p>
+    <w:p>
+      <w:pPr>
+        <w:autoSpaceDE w:val="0"/>
+        <w:autoSpaceDN w:val="0"/>
+        <w:adjustRightInd w:val="0"/>
+        <w:spacing w:after="0" w:line="240" w:lineRule="auto"/>
+        <w:rPr>
+          <w:rFonts w:ascii="AGaramond-Regular" w:hAnsi="AGaramond-Regular" w:cs="AGaramond-Regular"/>
+          <w:sz w:val="20"/>
+          <w:szCs w:val="20"/>
+        </w:rPr>
+      </w:pPr>
+      <w:r>
+        <w:rPr>
+          <w:rFonts w:ascii="AGaramond-Regular" w:hAnsi="AGaramond-Regular" w:cs="AGaramond-Regular"/>
+          <w:sz w:val="20"/>
+          <w:szCs w:val="20"/>
+        </w:rPr>
+        <w:t>You toss out a handful of sand to temporarily blind your enemies. Roll Athletics against</w:t>
+      </w:r>
+    </w:p>
+    <w:p>
+      <w:pPr>
+        <w:autoSpaceDE w:val="0"/>
+        <w:autoSpaceDN w:val="0"/>
+        <w:adjustRightInd w:val="0"/>
+        <w:spacing w:after="0" w:line="240" w:lineRule="auto"/>
+        <w:rPr>
+          <w:rFonts w:ascii="AGaramond-Regular" w:hAnsi="AGaramond-Regular" w:cs="AGaramond-Regular"/>
+          <w:sz w:val="20"/>
+          <w:szCs w:val="20"/>
+        </w:rPr>
+      </w:pPr>
+      <w:r>
+        <w:rPr>
+          <w:rFonts w:ascii="AGaramond-Regular" w:hAnsi="AGaramond-Regular" w:cs="AGaramond-Regular"/>
+          <w:sz w:val="20"/>
+          <w:szCs w:val="20"/>
+        </w:rPr>
+        <w:t>the attack roll. On a success, the opponent misses and is temporarily blinded by sand for</w:t>
+      </w:r>
+    </w:p>
+    <w:p>
+      <w:r>
+        <w:rPr>
+          <w:rFonts w:ascii="AGaramond-Regular" w:hAnsi="AGaramond-Regular" w:cs="AGaramond-Regular"/>
+          <w:sz w:val="20"/>
+          <w:szCs w:val="20"/>
+        </w:rPr>
+        <w:t>one round; they must take a −1d10 penalty on their next attack roll.</w:t>
       </w:r>
     </w:p>
     <w:p>
@@ -162,7 +331,7 @@
         <w:t xml:space="preserve"> </w:t>
       </w:r>
       <w:r>
-        <w:t>2</w:t>
+        <w:t>4</w:t>
       </w:r>
     </w:p>
     <w:p>
@@ -177,7 +346,7 @@
         <w:t xml:space="preserve"> </w:t>
       </w:r>
       <w:r>
-        <w:t>2</w:t>
+        <w:t>0</w:t>
       </w:r>
     </w:p>
     <w:p>
@@ -680,7 +849,7 @@
 </file>
 
 <file path=word/styles.xml><?xml version="1.0" encoding="utf-8"?>
-<w:styles xmlns:mc="http://schemas.openxmlformats.org/markup-compatibility/2006" xmlns:r="http://schemas.openxmlformats.org/officeDocument/2006/relationships" xmlns:w="http://schemas.openxmlformats.org/wordprocessingml/2006/main" xmlns:w14="http://schemas.microsoft.com/office/word/2010/wordml" xmlns:w15="http://schemas.microsoft.com/office/word/2012/wordml" xmlns:w16cex="http://schemas.microsoft.com/office/word/2018/wordml/cex" xmlns:w16cid="http://schemas.microsoft.com/office/word/2016/wordml/cid" xmlns:w16="http://schemas.microsoft.com/office/word/2018/wordml" xmlns:w16se="http://schemas.microsoft.com/office/word/2015/wordml/symex" mc:Ignorable="w14 w15 w16se w16cid w16 w16cex">
+<w:styles xmlns:mc="http://schemas.openxmlformats.org/markup-compatibility/2006" xmlns:r="http://schemas.openxmlformats.org/officeDocument/2006/relationships" xmlns:w="http://schemas.openxmlformats.org/wordprocessingml/2006/main" xmlns:w14="http://schemas.microsoft.com/office/word/2010/wordml" xmlns:w15="http://schemas.microsoft.com/office/word/2012/wordml" xmlns:w16cex="http://schemas.microsoft.com/office/word/2018/wordml/cex" xmlns:w16cid="http://schemas.microsoft.com/office/word/2016/wordml/cid" xmlns:w16="http://schemas.microsoft.com/office/word/2018/wordml" xmlns:w16sdtdh="http://schemas.microsoft.com/office/word/2020/wordml/sdtdatahash" xmlns:w16se="http://schemas.microsoft.com/office/word/2015/wordml/symex" mc:Ignorable="w14 w15 w16se w16cid w16 w16cex w16sdtdh">
   <w:docDefaults>
     <w:rPrDefault>
       <w:rPr>

</xml_diff>